<commit_message>
inclusão de alguns tópicos do backlog
</commit_message>
<xml_diff>
--- a/backlog/backlog.docx
+++ b/backlog/backlog.docx
@@ -46,8 +46,6 @@
         </w:rPr>
         <w:t>Backlog</w:t>
       </w:r>
-      <w:bookmarkStart w:id="0" w:name="_GoBack"/>
-      <w:bookmarkEnd w:id="0"/>
       <w:proofErr w:type="spellEnd"/>
     </w:p>
     <w:p>
@@ -106,9 +104,17 @@
           <w:sz w:val="24"/>
           <w:szCs w:val="24"/>
         </w:rPr>
-        <w:t>firebase;</w:t>
+        <w:t>firebase</w:t>
       </w:r>
       <w:proofErr w:type="spellEnd"/>
+      <w:r>
+        <w:rPr>
+          <w:rFonts w:ascii="Times New Roman" w:hAnsi="Times New Roman" w:cs="Times New Roman"/>
+          <w:sz w:val="24"/>
+          <w:szCs w:val="24"/>
+        </w:rPr>
+        <w:t>;</w:t>
+      </w:r>
     </w:p>
     <w:p>
       <w:pPr>
@@ -133,34 +139,23 @@
           <w:sz w:val="24"/>
           <w:szCs w:val="24"/>
         </w:rPr>
-        <w:t xml:space="preserve">riar classes que serão usadas na aplicação; </w:t>
-      </w:r>
-    </w:p>
-    <w:p>
-      <w:pPr>
-        <w:pStyle w:val="PargrafodaLista"/>
-        <w:ind w:firstLine="696"/>
-        <w:rPr>
-          <w:rFonts w:ascii="Times New Roman" w:hAnsi="Times New Roman" w:cs="Times New Roman"/>
-          <w:sz w:val="24"/>
-          <w:szCs w:val="24"/>
-        </w:rPr>
-      </w:pPr>
-      <w:r>
-        <w:rPr>
-          <w:rFonts w:ascii="Times New Roman" w:hAnsi="Times New Roman" w:cs="Times New Roman"/>
-          <w:sz w:val="24"/>
-          <w:szCs w:val="24"/>
-        </w:rPr>
-        <w:t>Classe</w:t>
-      </w:r>
-      <w:r>
-        <w:rPr>
-          <w:rFonts w:ascii="Times New Roman" w:hAnsi="Times New Roman" w:cs="Times New Roman"/>
-          <w:sz w:val="24"/>
-          <w:szCs w:val="24"/>
-        </w:rPr>
-        <w:t xml:space="preserve"> </w:t>
+        <w:t xml:space="preserve">riar </w:t>
+      </w:r>
+      <w:r>
+        <w:rPr>
+          <w:rFonts w:ascii="Times New Roman" w:hAnsi="Times New Roman" w:cs="Times New Roman"/>
+          <w:sz w:val="24"/>
+          <w:szCs w:val="24"/>
+        </w:rPr>
+        <w:t>c</w:t>
+      </w:r>
+      <w:r>
+        <w:rPr>
+          <w:rFonts w:ascii="Times New Roman" w:hAnsi="Times New Roman" w:cs="Times New Roman"/>
+          <w:sz w:val="24"/>
+          <w:szCs w:val="24"/>
+        </w:rPr>
+        <w:t xml:space="preserve">lasse </w:t>
       </w:r>
       <w:proofErr w:type="spellStart"/>
       <w:r>
@@ -169,7 +164,7 @@
           <w:sz w:val="24"/>
           <w:szCs w:val="24"/>
         </w:rPr>
-        <w:t>dealer</w:t>
+        <w:t>mananger</w:t>
       </w:r>
       <w:proofErr w:type="spellEnd"/>
       <w:r>
@@ -184,63 +179,35 @@
     <w:p>
       <w:pPr>
         <w:pStyle w:val="PargrafodaLista"/>
-        <w:ind w:firstLine="696"/>
-        <w:rPr>
-          <w:rFonts w:ascii="Times New Roman" w:hAnsi="Times New Roman" w:cs="Times New Roman"/>
-          <w:sz w:val="24"/>
-          <w:szCs w:val="24"/>
-        </w:rPr>
-      </w:pPr>
-      <w:r>
-        <w:rPr>
-          <w:rFonts w:ascii="Times New Roman" w:hAnsi="Times New Roman" w:cs="Times New Roman"/>
-          <w:sz w:val="24"/>
-          <w:szCs w:val="24"/>
-        </w:rPr>
-        <w:t>Classe</w:t>
-      </w:r>
-      <w:r>
-        <w:rPr>
-          <w:rFonts w:ascii="Times New Roman" w:hAnsi="Times New Roman" w:cs="Times New Roman"/>
-          <w:sz w:val="24"/>
-          <w:szCs w:val="24"/>
-        </w:rPr>
-        <w:t xml:space="preserve"> player (jogador</w:t>
-      </w:r>
-      <w:r>
-        <w:rPr>
-          <w:rFonts w:ascii="Times New Roman" w:hAnsi="Times New Roman" w:cs="Times New Roman"/>
-          <w:sz w:val="24"/>
-          <w:szCs w:val="24"/>
-        </w:rPr>
-        <w:t>);</w:t>
-      </w:r>
-    </w:p>
-    <w:p>
-      <w:pPr>
-        <w:pStyle w:val="PargrafodaLista"/>
-        <w:ind w:firstLine="696"/>
-        <w:rPr>
-          <w:rFonts w:ascii="Times New Roman" w:hAnsi="Times New Roman" w:cs="Times New Roman"/>
-          <w:sz w:val="24"/>
-          <w:szCs w:val="24"/>
-        </w:rPr>
-      </w:pPr>
-      <w:r>
-        <w:rPr>
-          <w:rFonts w:ascii="Times New Roman" w:hAnsi="Times New Roman" w:cs="Times New Roman"/>
-          <w:sz w:val="24"/>
-          <w:szCs w:val="24"/>
-        </w:rPr>
-        <w:t>Classe</w:t>
-      </w:r>
-      <w:r>
-        <w:rPr>
-          <w:rFonts w:ascii="Times New Roman" w:hAnsi="Times New Roman" w:cs="Times New Roman"/>
-          <w:sz w:val="24"/>
-          <w:szCs w:val="24"/>
-        </w:rPr>
-        <w:t xml:space="preserve"> </w:t>
+        <w:rPr>
+          <w:rFonts w:ascii="Times New Roman" w:hAnsi="Times New Roman" w:cs="Times New Roman"/>
+          <w:sz w:val="24"/>
+          <w:szCs w:val="24"/>
+        </w:rPr>
+      </w:pPr>
+      <w:r>
+        <w:rPr>
+          <w:rFonts w:ascii="Times New Roman" w:hAnsi="Times New Roman" w:cs="Times New Roman"/>
+          <w:sz w:val="24"/>
+          <w:szCs w:val="24"/>
+        </w:rPr>
+        <w:t>C</w:t>
+      </w:r>
+      <w:r>
+        <w:rPr>
+          <w:rFonts w:ascii="Times New Roman" w:hAnsi="Times New Roman" w:cs="Times New Roman"/>
+          <w:sz w:val="24"/>
+          <w:szCs w:val="24"/>
+        </w:rPr>
+        <w:t>riar c</w:t>
+      </w:r>
+      <w:r>
+        <w:rPr>
+          <w:rFonts w:ascii="Times New Roman" w:hAnsi="Times New Roman" w:cs="Times New Roman"/>
+          <w:sz w:val="24"/>
+          <w:szCs w:val="24"/>
+        </w:rPr>
+        <w:t xml:space="preserve">lasse </w:t>
       </w:r>
       <w:proofErr w:type="spellStart"/>
       <w:r>
@@ -249,6 +216,58 @@
           <w:sz w:val="24"/>
           <w:szCs w:val="24"/>
         </w:rPr>
+        <w:t>user</w:t>
+      </w:r>
+      <w:proofErr w:type="spellEnd"/>
+      <w:r>
+        <w:rPr>
+          <w:rFonts w:ascii="Times New Roman" w:hAnsi="Times New Roman" w:cs="Times New Roman"/>
+          <w:sz w:val="24"/>
+          <w:szCs w:val="24"/>
+        </w:rPr>
+        <w:t xml:space="preserve"> (jogador);</w:t>
+      </w:r>
+    </w:p>
+    <w:p>
+      <w:pPr>
+        <w:pStyle w:val="PargrafodaLista"/>
+        <w:rPr>
+          <w:rFonts w:ascii="Times New Roman" w:hAnsi="Times New Roman" w:cs="Times New Roman"/>
+          <w:sz w:val="24"/>
+          <w:szCs w:val="24"/>
+        </w:rPr>
+      </w:pPr>
+      <w:r>
+        <w:rPr>
+          <w:rFonts w:ascii="Times New Roman" w:hAnsi="Times New Roman" w:cs="Times New Roman"/>
+          <w:sz w:val="24"/>
+          <w:szCs w:val="24"/>
+        </w:rPr>
+        <w:t>C</w:t>
+      </w:r>
+      <w:r>
+        <w:rPr>
+          <w:rFonts w:ascii="Times New Roman" w:hAnsi="Times New Roman" w:cs="Times New Roman"/>
+          <w:sz w:val="24"/>
+          <w:szCs w:val="24"/>
+        </w:rPr>
+        <w:t>riar c</w:t>
+      </w:r>
+      <w:r>
+        <w:rPr>
+          <w:rFonts w:ascii="Times New Roman" w:hAnsi="Times New Roman" w:cs="Times New Roman"/>
+          <w:sz w:val="24"/>
+          <w:szCs w:val="24"/>
+        </w:rPr>
+        <w:t xml:space="preserve">lasse </w:t>
+      </w:r>
+      <w:proofErr w:type="spellStart"/>
+      <w:r>
+        <w:rPr>
+          <w:rFonts w:ascii="Times New Roman" w:hAnsi="Times New Roman" w:cs="Times New Roman"/>
+          <w:sz w:val="24"/>
+          <w:szCs w:val="24"/>
+        </w:rPr>
         <w:t>card</w:t>
       </w:r>
       <w:proofErr w:type="spellEnd"/>
@@ -263,61 +282,44 @@
     </w:p>
     <w:p>
       <w:pPr>
-        <w:pStyle w:val="PargrafodaLista"/>
-        <w:ind w:firstLine="696"/>
-        <w:rPr>
-          <w:rFonts w:ascii="Times New Roman" w:hAnsi="Times New Roman" w:cs="Times New Roman"/>
-          <w:b/>
-          <w:sz w:val="32"/>
-          <w:szCs w:val="32"/>
-        </w:rPr>
-      </w:pPr>
-      <w:r>
-        <w:rPr>
-          <w:rFonts w:ascii="Times New Roman" w:hAnsi="Times New Roman" w:cs="Times New Roman"/>
-          <w:sz w:val="24"/>
-          <w:szCs w:val="24"/>
-        </w:rPr>
-        <w:t>Criar</w:t>
-      </w:r>
-      <w:r>
-        <w:rPr>
-          <w:rFonts w:ascii="Times New Roman" w:hAnsi="Times New Roman" w:cs="Times New Roman"/>
-          <w:sz w:val="24"/>
-          <w:szCs w:val="24"/>
-        </w:rPr>
-        <w:t xml:space="preserve"> gerenciador de salas para criação, ocupação e desocupação das mesmas pelos usuários (</w:t>
+        <w:jc w:val="center"/>
+        <w:rPr>
+          <w:rFonts w:ascii="Times New Roman" w:hAnsi="Times New Roman" w:cs="Times New Roman"/>
+          <w:color w:val="FF0000"/>
+          <w:sz w:val="24"/>
+          <w:szCs w:val="32"/>
+          <w:u w:val="single"/>
+        </w:rPr>
+      </w:pPr>
+      <w:r>
+        <w:rPr>
+          <w:rFonts w:ascii="Times New Roman" w:hAnsi="Times New Roman" w:cs="Times New Roman"/>
+          <w:color w:val="FF0000"/>
+          <w:sz w:val="24"/>
+          <w:szCs w:val="32"/>
+        </w:rPr>
+        <w:t>(</w:t>
       </w:r>
       <w:proofErr w:type="spellStart"/>
       <w:r>
         <w:rPr>
           <w:rFonts w:ascii="Times New Roman" w:hAnsi="Times New Roman" w:cs="Times New Roman"/>
-          <w:sz w:val="24"/>
-          <w:szCs w:val="24"/>
-        </w:rPr>
-        <w:t>dealer</w:t>
+          <w:color w:val="FF0000"/>
+          <w:sz w:val="24"/>
+          <w:szCs w:val="32"/>
+        </w:rPr>
+        <w:t>Obs</w:t>
       </w:r>
       <w:proofErr w:type="spellEnd"/>
       <w:r>
         <w:rPr>
           <w:rFonts w:ascii="Times New Roman" w:hAnsi="Times New Roman" w:cs="Times New Roman"/>
-          <w:sz w:val="24"/>
-          <w:szCs w:val="24"/>
-        </w:rPr>
-        <w:t>);</w:t>
-      </w:r>
-    </w:p>
-    <w:p>
-      <w:pPr>
-        <w:jc w:val="center"/>
-        <w:rPr>
-          <w:rFonts w:ascii="Times New Roman" w:hAnsi="Times New Roman" w:cs="Times New Roman"/>
           <w:color w:val="FF0000"/>
           <w:sz w:val="24"/>
           <w:szCs w:val="32"/>
-          <w:u w:val="single"/>
-        </w:rPr>
-      </w:pPr>
+        </w:rPr>
+        <w:t xml:space="preserve">: Para as telas abaixo, </w:t>
+      </w:r>
       <w:r>
         <w:rPr>
           <w:rFonts w:ascii="Times New Roman" w:hAnsi="Times New Roman" w:cs="Times New Roman"/>
@@ -325,9 +327,8 @@
           <w:sz w:val="24"/>
           <w:szCs w:val="32"/>
         </w:rPr>
-        <w:t>(</w:t>
-      </w:r>
-      <w:proofErr w:type="spellStart"/>
+        <w:t>orientar</w:t>
+      </w:r>
       <w:r>
         <w:rPr>
           <w:rFonts w:ascii="Times New Roman" w:hAnsi="Times New Roman" w:cs="Times New Roman"/>
@@ -335,9 +336,8 @@
           <w:sz w:val="24"/>
           <w:szCs w:val="32"/>
         </w:rPr>
-        <w:t>Obs</w:t>
-      </w:r>
-      <w:proofErr w:type="spellEnd"/>
+        <w:t>-se</w:t>
+      </w:r>
       <w:r>
         <w:rPr>
           <w:rFonts w:ascii="Times New Roman" w:hAnsi="Times New Roman" w:cs="Times New Roman"/>
@@ -345,7 +345,7 @@
           <w:sz w:val="24"/>
           <w:szCs w:val="32"/>
         </w:rPr>
-        <w:t xml:space="preserve">: Para as telas abaixo, </w:t>
+        <w:t xml:space="preserve"> pelos</w:t>
       </w:r>
       <w:r>
         <w:rPr>
@@ -354,7 +354,7 @@
           <w:sz w:val="24"/>
           <w:szCs w:val="32"/>
         </w:rPr>
-        <w:t>orientar</w:t>
+        <w:t xml:space="preserve"> respectivos</w:t>
       </w:r>
       <w:r>
         <w:rPr>
@@ -363,16 +363,7 @@
           <w:sz w:val="24"/>
           <w:szCs w:val="32"/>
         </w:rPr>
-        <w:t>-se</w:t>
-      </w:r>
-      <w:r>
-        <w:rPr>
-          <w:rFonts w:ascii="Times New Roman" w:hAnsi="Times New Roman" w:cs="Times New Roman"/>
-          <w:color w:val="FF0000"/>
-          <w:sz w:val="24"/>
-          <w:szCs w:val="32"/>
-        </w:rPr>
-        <w:t xml:space="preserve"> pelos protótipos</w:t>
+        <w:t xml:space="preserve"> protótipos</w:t>
       </w:r>
       <w:proofErr w:type="gramStart"/>
       <w:r>
@@ -775,30 +766,37 @@
     </w:p>
     <w:p>
       <w:pPr>
-        <w:ind w:left="1410"/>
-        <w:rPr>
-          <w:rFonts w:ascii="Times New Roman" w:hAnsi="Times New Roman" w:cs="Times New Roman"/>
-          <w:sz w:val="24"/>
-          <w:szCs w:val="32"/>
-        </w:rPr>
-      </w:pPr>
-      <w:proofErr w:type="gramStart"/>
-      <w:r>
-        <w:rPr>
-          <w:rFonts w:ascii="Times New Roman" w:hAnsi="Times New Roman" w:cs="Times New Roman"/>
-          <w:sz w:val="24"/>
-          <w:szCs w:val="32"/>
-        </w:rPr>
-        <w:t>Após</w:t>
-      </w:r>
-      <w:proofErr w:type="gramEnd"/>
-      <w:r>
-        <w:rPr>
-          <w:rFonts w:ascii="Times New Roman" w:hAnsi="Times New Roman" w:cs="Times New Roman"/>
-          <w:sz w:val="24"/>
-          <w:szCs w:val="32"/>
-        </w:rPr>
-        <w:t xml:space="preserve"> pressionado botão play, uma mensagem aparece afirmando que uma sala está sendo carregada;</w:t>
+        <w:pStyle w:val="PargrafodaLista"/>
+        <w:ind w:left="1428" w:firstLine="696"/>
+        <w:rPr>
+          <w:rFonts w:ascii="Times New Roman" w:hAnsi="Times New Roman" w:cs="Times New Roman"/>
+          <w:sz w:val="24"/>
+          <w:szCs w:val="32"/>
+        </w:rPr>
+      </w:pPr>
+      <w:r>
+        <w:rPr>
+          <w:rFonts w:ascii="Times New Roman" w:hAnsi="Times New Roman" w:cs="Times New Roman"/>
+          <w:sz w:val="24"/>
+          <w:szCs w:val="32"/>
+        </w:rPr>
+        <w:t>Depois de</w:t>
+      </w:r>
+      <w:r>
+        <w:rPr>
+          <w:rFonts w:ascii="Times New Roman" w:hAnsi="Times New Roman" w:cs="Times New Roman"/>
+          <w:sz w:val="24"/>
+          <w:szCs w:val="32"/>
+        </w:rPr>
+        <w:t xml:space="preserve"> pressionado botão play, uma mensagem aparece afirmando que</w:t>
+      </w:r>
+      <w:r>
+        <w:rPr>
+          <w:rFonts w:ascii="Times New Roman" w:hAnsi="Times New Roman" w:cs="Times New Roman"/>
+          <w:sz w:val="24"/>
+          <w:szCs w:val="32"/>
+        </w:rPr>
+        <w:t xml:space="preserve"> o jogador está sendo redirecionado para uma sala e aguardará o início da partida;</w:t>
       </w:r>
     </w:p>
     <w:p>
@@ -837,6 +835,14 @@
         <w:tab/>
         <w:t xml:space="preserve">Botão Help </w:t>
       </w:r>
+      <w:r>
+        <w:rPr>
+          <w:rFonts w:ascii="Times New Roman" w:hAnsi="Times New Roman" w:cs="Times New Roman"/>
+          <w:sz w:val="24"/>
+          <w:szCs w:val="32"/>
+        </w:rPr>
+        <w:t>“</w:t>
+      </w:r>
       <w:proofErr w:type="spellStart"/>
       <w:r>
         <w:rPr>
@@ -853,8 +859,26 @@
           <w:sz w:val="24"/>
           <w:szCs w:val="32"/>
         </w:rPr>
+        <w:t>”</w:t>
+      </w:r>
+      <w:r>
+        <w:rPr>
+          <w:rFonts w:ascii="Times New Roman" w:hAnsi="Times New Roman" w:cs="Times New Roman"/>
+          <w:sz w:val="24"/>
+          <w:szCs w:val="32"/>
+        </w:rPr>
         <w:t xml:space="preserve"> para outra tela;</w:t>
       </w:r>
+    </w:p>
+    <w:p>
+      <w:pPr>
+        <w:pStyle w:val="PargrafodaLista"/>
+        <w:rPr>
+          <w:rFonts w:ascii="Times New Roman" w:hAnsi="Times New Roman" w:cs="Times New Roman"/>
+          <w:sz w:val="24"/>
+          <w:szCs w:val="32"/>
+        </w:rPr>
+      </w:pPr>
     </w:p>
     <w:p>
       <w:pPr>
@@ -967,64 +991,72 @@
           <w:sz w:val="24"/>
           <w:szCs w:val="32"/>
         </w:rPr>
+        <w:t>Posicionar nome dos criadores na parte inferior da tela;</w:t>
+      </w:r>
+    </w:p>
+    <w:p>
+      <w:pPr>
+        <w:pStyle w:val="PargrafodaLista"/>
+        <w:rPr>
+          <w:rFonts w:ascii="Times New Roman" w:hAnsi="Times New Roman" w:cs="Times New Roman"/>
+          <w:sz w:val="24"/>
+          <w:szCs w:val="32"/>
+        </w:rPr>
+      </w:pPr>
+      <w:r>
+        <w:rPr>
+          <w:rFonts w:ascii="Times New Roman" w:hAnsi="Times New Roman" w:cs="Times New Roman"/>
+          <w:sz w:val="24"/>
+          <w:szCs w:val="32"/>
+        </w:rPr>
+        <w:t>Posicionar caixa que contém conteúdo de help no meio da tela;</w:t>
+      </w:r>
+    </w:p>
+    <w:p>
+      <w:pPr>
+        <w:pStyle w:val="PargrafodaLista"/>
+        <w:rPr>
+          <w:rFonts w:ascii="Times New Roman" w:hAnsi="Times New Roman" w:cs="Times New Roman"/>
+          <w:sz w:val="24"/>
+          <w:szCs w:val="32"/>
+        </w:rPr>
+      </w:pPr>
+      <w:r>
+        <w:rPr>
+          <w:rFonts w:ascii="Times New Roman" w:hAnsi="Times New Roman" w:cs="Times New Roman"/>
+          <w:sz w:val="24"/>
+          <w:szCs w:val="32"/>
+        </w:rPr>
+        <w:t>Posicionar botão de retorno no canto superior direito da tela;</w:t>
+      </w:r>
+    </w:p>
+    <w:p>
+      <w:pPr>
+        <w:pStyle w:val="PargrafodaLista"/>
+        <w:rPr>
+          <w:rFonts w:ascii="Times New Roman" w:hAnsi="Times New Roman" w:cs="Times New Roman"/>
+          <w:sz w:val="24"/>
+          <w:szCs w:val="32"/>
+        </w:rPr>
+      </w:pPr>
+      <w:r>
+        <w:rPr>
+          <w:rFonts w:ascii="Times New Roman" w:hAnsi="Times New Roman" w:cs="Times New Roman"/>
+          <w:sz w:val="24"/>
+          <w:szCs w:val="32"/>
+        </w:rPr>
         <w:lastRenderedPageBreak/>
-        <w:t>Posicionar nome dos criadores na parte inferior da tela;</w:t>
-      </w:r>
-    </w:p>
-    <w:p>
-      <w:pPr>
-        <w:pStyle w:val="PargrafodaLista"/>
-        <w:rPr>
-          <w:rFonts w:ascii="Times New Roman" w:hAnsi="Times New Roman" w:cs="Times New Roman"/>
-          <w:sz w:val="24"/>
-          <w:szCs w:val="32"/>
-        </w:rPr>
-      </w:pPr>
-      <w:r>
-        <w:rPr>
-          <w:rFonts w:ascii="Times New Roman" w:hAnsi="Times New Roman" w:cs="Times New Roman"/>
-          <w:sz w:val="24"/>
-          <w:szCs w:val="32"/>
-        </w:rPr>
-        <w:t>Posicionar caixa que contém conteúdo de help no meio da tela;</w:t>
-      </w:r>
-    </w:p>
-    <w:p>
-      <w:pPr>
-        <w:pStyle w:val="PargrafodaLista"/>
-        <w:rPr>
-          <w:rFonts w:ascii="Times New Roman" w:hAnsi="Times New Roman" w:cs="Times New Roman"/>
-          <w:sz w:val="24"/>
-          <w:szCs w:val="32"/>
-        </w:rPr>
-      </w:pPr>
-      <w:r>
-        <w:rPr>
-          <w:rFonts w:ascii="Times New Roman" w:hAnsi="Times New Roman" w:cs="Times New Roman"/>
-          <w:sz w:val="24"/>
-          <w:szCs w:val="32"/>
-        </w:rPr>
-        <w:t>Posicionar botão de retorno no canto superior direito da tela;</w:t>
-      </w:r>
-    </w:p>
-    <w:p>
-      <w:pPr>
-        <w:pStyle w:val="PargrafodaLista"/>
-        <w:rPr>
-          <w:rFonts w:ascii="Times New Roman" w:hAnsi="Times New Roman" w:cs="Times New Roman"/>
-          <w:sz w:val="24"/>
-          <w:szCs w:val="32"/>
-        </w:rPr>
-      </w:pPr>
-      <w:r>
-        <w:rPr>
-          <w:rFonts w:ascii="Times New Roman" w:hAnsi="Times New Roman" w:cs="Times New Roman"/>
-          <w:sz w:val="24"/>
-          <w:szCs w:val="32"/>
-        </w:rPr>
         <w:tab/>
         <w:t xml:space="preserve">O botão deve </w:t>
       </w:r>
+      <w:r>
+        <w:rPr>
+          <w:rFonts w:ascii="Times New Roman" w:hAnsi="Times New Roman" w:cs="Times New Roman"/>
+          <w:sz w:val="24"/>
+          <w:szCs w:val="32"/>
+        </w:rPr>
+        <w:t>“</w:t>
+      </w:r>
       <w:proofErr w:type="spellStart"/>
       <w:r>
         <w:rPr>
@@ -1041,18 +1073,8 @@
           <w:sz w:val="24"/>
           <w:szCs w:val="32"/>
         </w:rPr>
-        <w:t xml:space="preserve"> com a tela de </w:t>
-      </w:r>
-      <w:proofErr w:type="spellStart"/>
-      <w:r>
-        <w:rPr>
-          <w:rFonts w:ascii="Times New Roman" w:hAnsi="Times New Roman" w:cs="Times New Roman"/>
-          <w:sz w:val="24"/>
-          <w:szCs w:val="32"/>
-        </w:rPr>
-        <w:t>login</w:t>
-      </w:r>
-      <w:proofErr w:type="spellEnd"/>
+        <w:t>” com a tela de início</w:t>
+      </w:r>
       <w:r>
         <w:rPr>
           <w:rFonts w:ascii="Times New Roman" w:hAnsi="Times New Roman" w:cs="Times New Roman"/>
@@ -1077,8 +1099,34 @@
           <w:sz w:val="24"/>
           <w:szCs w:val="32"/>
         </w:rPr>
-        <w:t>Adicionar mensagens informando oque cada botão faz;</w:t>
-      </w:r>
+        <w:t>Adicionar mensagens informando o</w:t>
+      </w:r>
+      <w:r>
+        <w:rPr>
+          <w:rFonts w:ascii="Times New Roman" w:hAnsi="Times New Roman" w:cs="Times New Roman"/>
+          <w:sz w:val="24"/>
+          <w:szCs w:val="32"/>
+        </w:rPr>
+        <w:t xml:space="preserve"> </w:t>
+      </w:r>
+      <w:r>
+        <w:rPr>
+          <w:rFonts w:ascii="Times New Roman" w:hAnsi="Times New Roman" w:cs="Times New Roman"/>
+          <w:sz w:val="24"/>
+          <w:szCs w:val="32"/>
+        </w:rPr>
+        <w:t>que cada botão faz;</w:t>
+      </w:r>
+    </w:p>
+    <w:p>
+      <w:pPr>
+        <w:pStyle w:val="PargrafodaLista"/>
+        <w:rPr>
+          <w:rFonts w:ascii="Times New Roman" w:hAnsi="Times New Roman" w:cs="Times New Roman"/>
+          <w:sz w:val="24"/>
+          <w:szCs w:val="32"/>
+        </w:rPr>
+      </w:pPr>
     </w:p>
     <w:p>
       <w:pPr>
@@ -1155,6 +1203,96 @@
           <w:sz w:val="24"/>
           <w:szCs w:val="32"/>
         </w:rPr>
+        <w:t>Posicionar área de chat no lado direito da tela;</w:t>
+      </w:r>
+    </w:p>
+    <w:p>
+      <w:pPr>
+        <w:pStyle w:val="PargrafodaLista"/>
+        <w:rPr>
+          <w:rFonts w:ascii="Times New Roman" w:hAnsi="Times New Roman" w:cs="Times New Roman"/>
+          <w:sz w:val="24"/>
+          <w:szCs w:val="32"/>
+        </w:rPr>
+      </w:pPr>
+      <w:r>
+        <w:rPr>
+          <w:rFonts w:ascii="Times New Roman" w:hAnsi="Times New Roman" w:cs="Times New Roman"/>
+          <w:sz w:val="24"/>
+          <w:szCs w:val="32"/>
+        </w:rPr>
+        <w:t>Posicionar região que mostra a carta mais forte da rodada no canto inferior esquerdo da área restante;</w:t>
+      </w:r>
+    </w:p>
+    <w:p>
+      <w:pPr>
+        <w:pStyle w:val="PargrafodaLista"/>
+        <w:rPr>
+          <w:rFonts w:ascii="Times New Roman" w:hAnsi="Times New Roman" w:cs="Times New Roman"/>
+          <w:sz w:val="24"/>
+          <w:szCs w:val="32"/>
+        </w:rPr>
+      </w:pPr>
+      <w:r>
+        <w:rPr>
+          <w:rFonts w:ascii="Times New Roman" w:hAnsi="Times New Roman" w:cs="Times New Roman"/>
+          <w:sz w:val="24"/>
+          <w:szCs w:val="32"/>
+        </w:rPr>
+        <w:t>Posicionar região que mostra dados do jogador à direita da anterior</w:t>
+      </w:r>
+      <w:r>
+        <w:rPr>
+          <w:rFonts w:ascii="Times New Roman" w:hAnsi="Times New Roman" w:cs="Times New Roman"/>
+          <w:sz w:val="24"/>
+          <w:szCs w:val="32"/>
+        </w:rPr>
+        <w:t>;</w:t>
+      </w:r>
+    </w:p>
+    <w:p>
+      <w:pPr>
+        <w:pStyle w:val="PargrafodaLista"/>
+        <w:rPr>
+          <w:rFonts w:ascii="Times New Roman" w:hAnsi="Times New Roman" w:cs="Times New Roman"/>
+          <w:sz w:val="24"/>
+          <w:szCs w:val="32"/>
+        </w:rPr>
+      </w:pPr>
+      <w:r>
+        <w:rPr>
+          <w:rFonts w:ascii="Times New Roman" w:hAnsi="Times New Roman" w:cs="Times New Roman"/>
+          <w:sz w:val="24"/>
+          <w:szCs w:val="32"/>
+        </w:rPr>
+        <w:t>Posicionar região que mostra</w:t>
+      </w:r>
+      <w:bookmarkStart w:id="0" w:name="_GoBack"/>
+      <w:bookmarkEnd w:id="0"/>
+      <w:r>
+        <w:rPr>
+          <w:rFonts w:ascii="Times New Roman" w:hAnsi="Times New Roman" w:cs="Times New Roman"/>
+          <w:sz w:val="24"/>
+          <w:szCs w:val="32"/>
+        </w:rPr>
+        <w:t xml:space="preserve"> cartas que o jogador têm na mão;</w:t>
+      </w:r>
+    </w:p>
+    <w:p>
+      <w:pPr>
+        <w:pStyle w:val="PargrafodaLista"/>
+        <w:rPr>
+          <w:rFonts w:ascii="Times New Roman" w:hAnsi="Times New Roman" w:cs="Times New Roman"/>
+          <w:sz w:val="24"/>
+          <w:szCs w:val="32"/>
+        </w:rPr>
+      </w:pPr>
+      <w:r>
+        <w:rPr>
+          <w:rFonts w:ascii="Times New Roman" w:hAnsi="Times New Roman" w:cs="Times New Roman"/>
+          <w:sz w:val="24"/>
+          <w:szCs w:val="32"/>
+        </w:rPr>
         <w:t>Posicionar mesa no meio do espaço de tela restante;</w:t>
       </w:r>
     </w:p>
@@ -1174,6 +1312,40 @@
           <w:szCs w:val="32"/>
         </w:rPr>
         <w:t>Posicionar jogadores de maneira equidistante</w:t>
+      </w:r>
+    </w:p>
+    <w:p>
+      <w:pPr>
+        <w:pStyle w:val="PargrafodaLista"/>
+        <w:rPr>
+          <w:rFonts w:ascii="Times New Roman" w:hAnsi="Times New Roman" w:cs="Times New Roman"/>
+          <w:sz w:val="24"/>
+          <w:szCs w:val="32"/>
+        </w:rPr>
+      </w:pPr>
+    </w:p>
+    <w:p>
+      <w:pPr>
+        <w:pStyle w:val="PargrafodaLista"/>
+        <w:numPr>
+          <w:ilvl w:val="0"/>
+          <w:numId w:val="1"/>
+        </w:numPr>
+        <w:rPr>
+          <w:rFonts w:ascii="Times New Roman" w:hAnsi="Times New Roman" w:cs="Times New Roman"/>
+          <w:b/>
+          <w:sz w:val="32"/>
+          <w:szCs w:val="32"/>
+        </w:rPr>
+      </w:pPr>
+      <w:r>
+        <w:rPr>
+          <w:rFonts w:ascii="Times New Roman" w:hAnsi="Times New Roman" w:cs="Times New Roman"/>
+          <w:b/>
+          <w:sz w:val="32"/>
+          <w:szCs w:val="32"/>
+        </w:rPr>
+        <w:t>Tela de fim de jogo:</w:t>
       </w:r>
     </w:p>
     <w:sectPr>

</xml_diff>